<commit_message>
изменено:      content/1.index.md 	изменено:      content/3.oferta.md 	новый файл:    public/pismo-akcept-oferty-pandoc.pdf 	изменено:      public/pismo-akcept-oferty.docx 	изменено:      public/pismo-akcept-oferty.md 	изменено:      public/pismo-akcept-oferty.pdf
</commit_message>
<xml_diff>
--- a/public/pismo-akcept-oferty.docx
+++ b/public/pismo-akcept-oferty.docx
@@ -165,7 +165,6 @@
         <w:pStyle w:val="Heading2"/>
         <w:rPr/>
       </w:pPr>
-      <w:bookmarkStart w:id="2" w:name="для-удобства"/>
       <w:r>
         <w:rPr/>
         <w:t xml:space="preserve">💡 </w:t>
@@ -180,7 +179,7 @@
         <w:pStyle w:val="Compact"/>
         <w:numPr>
           <w:ilvl w:val="0"/>
-          <w:numId w:val="7"/>
+          <w:numId w:val="13"/>
         </w:numPr>
         <w:rPr/>
       </w:pPr>
@@ -194,23 +193,22 @@
         <w:pStyle w:val="Compact"/>
         <w:numPr>
           <w:ilvl w:val="0"/>
-          <w:numId w:val="8"/>
+          <w:numId w:val="14"/>
         </w:numPr>
         <w:rPr/>
       </w:pPr>
-      <w:bookmarkStart w:id="3" w:name="для-удобства"/>
+      <w:bookmarkStart w:id="2" w:name="для-удобства"/>
       <w:r>
         <w:rPr/>
         <w:t>Это сделано специально для прозрачности и учёта в ваших интересах.</w:t>
       </w:r>
-      <w:bookmarkEnd w:id="3"/>
+      <w:bookmarkEnd w:id="2"/>
     </w:p>
     <w:p>
       <w:pPr>
         <w:pStyle w:val="Heading2"/>
         <w:rPr/>
       </w:pPr>
-      <w:bookmarkStart w:id="4" w:name="гарантии-защиты"/>
       <w:r>
         <w:rPr/>
         <w:t xml:space="preserve">🔒 </w:t>
@@ -225,7 +223,7 @@
         <w:pStyle w:val="Compact"/>
         <w:numPr>
           <w:ilvl w:val="0"/>
-          <w:numId w:val="9"/>
+          <w:numId w:val="15"/>
         </w:numPr>
         <w:rPr/>
       </w:pPr>
@@ -239,23 +237,22 @@
         <w:pStyle w:val="Compact"/>
         <w:numPr>
           <w:ilvl w:val="0"/>
-          <w:numId w:val="10"/>
+          <w:numId w:val="16"/>
         </w:numPr>
         <w:rPr/>
       </w:pPr>
-      <w:bookmarkStart w:id="5" w:name="гарантии-защиты"/>
+      <w:bookmarkStart w:id="3" w:name="гарантии-защиты"/>
       <w:r>
         <w:rPr/>
         <w:t>Рассылки новых редакций и счета на резервные платежи — юридические доказательства добросовестности и соблюдения обязательств.</w:t>
       </w:r>
-      <w:bookmarkEnd w:id="5"/>
+      <w:bookmarkEnd w:id="3"/>
     </w:p>
     <w:p>
       <w:pPr>
         <w:pStyle w:val="Heading2"/>
         <w:rPr/>
       </w:pPr>
-      <w:bookmarkStart w:id="6" w:name="ключевых-правил-оферты-черноград"/>
       <w:r>
         <w:rPr/>
         <w:t xml:space="preserve">📋 </w:t>
@@ -270,7 +267,7 @@
         <w:pStyle w:val="Compact"/>
         <w:numPr>
           <w:ilvl w:val="0"/>
-          <w:numId w:val="11"/>
+          <w:numId w:val="17"/>
         </w:numPr>
         <w:rPr/>
       </w:pPr>
@@ -284,7 +281,7 @@
         <w:pStyle w:val="Compact"/>
         <w:numPr>
           <w:ilvl w:val="0"/>
-          <w:numId w:val="4"/>
+          <w:numId w:val="18"/>
         </w:numPr>
         <w:rPr/>
       </w:pPr>
@@ -298,7 +295,7 @@
         <w:pStyle w:val="Compact"/>
         <w:numPr>
           <w:ilvl w:val="0"/>
-          <w:numId w:val="4"/>
+          <w:numId w:val="19"/>
         </w:numPr>
         <w:rPr/>
       </w:pPr>
@@ -312,7 +309,7 @@
         <w:pStyle w:val="Compact"/>
         <w:numPr>
           <w:ilvl w:val="0"/>
-          <w:numId w:val="4"/>
+          <w:numId w:val="20"/>
         </w:numPr>
         <w:rPr/>
       </w:pPr>
@@ -326,7 +323,7 @@
         <w:pStyle w:val="Compact"/>
         <w:numPr>
           <w:ilvl w:val="0"/>
-          <w:numId w:val="4"/>
+          <w:numId w:val="21"/>
         </w:numPr>
         <w:rPr/>
       </w:pPr>
@@ -340,7 +337,7 @@
         <w:pStyle w:val="Compact"/>
         <w:numPr>
           <w:ilvl w:val="0"/>
-          <w:numId w:val="4"/>
+          <w:numId w:val="22"/>
         </w:numPr>
         <w:rPr/>
       </w:pPr>
@@ -354,7 +351,7 @@
         <w:pStyle w:val="Compact"/>
         <w:numPr>
           <w:ilvl w:val="0"/>
-          <w:numId w:val="4"/>
+          <w:numId w:val="23"/>
         </w:numPr>
         <w:rPr/>
       </w:pPr>
@@ -368,7 +365,7 @@
         <w:pStyle w:val="Compact"/>
         <w:numPr>
           <w:ilvl w:val="0"/>
-          <w:numId w:val="4"/>
+          <w:numId w:val="24"/>
         </w:numPr>
         <w:rPr/>
       </w:pPr>
@@ -382,7 +379,7 @@
         <w:pStyle w:val="Compact"/>
         <w:numPr>
           <w:ilvl w:val="0"/>
-          <w:numId w:val="4"/>
+          <w:numId w:val="25"/>
         </w:numPr>
         <w:rPr/>
       </w:pPr>
@@ -396,23 +393,23 @@
         <w:pStyle w:val="Compact"/>
         <w:numPr>
           <w:ilvl w:val="0"/>
-          <w:numId w:val="4"/>
+          <w:numId w:val="26"/>
         </w:numPr>
         <w:rPr/>
       </w:pPr>
-      <w:bookmarkStart w:id="7" w:name="ключевых-правил-оферты-черноград"/>
+      <w:bookmarkStart w:id="4" w:name="ключевых-правил-оферты-черноград"/>
       <w:r>
         <w:rPr/>
         <w:t>Все споры → сначала медиация, потом Арбитражный суд Москвы.</w:t>
       </w:r>
-      <w:bookmarkEnd w:id="7"/>
+      <w:bookmarkEnd w:id="4"/>
     </w:p>
     <w:p>
       <w:pPr>
         <w:pStyle w:val="Heading2"/>
         <w:rPr/>
       </w:pPr>
-      <w:bookmarkStart w:id="8" w:name="быстрая-навигация"/>
+      <w:bookmarkStart w:id="5" w:name="быстрая-навигация"/>
       <w:r>
         <w:rPr/>
         <w:t xml:space="preserve">🔗 </w:t>
@@ -427,7 +424,7 @@
         <w:pStyle w:val="Compact"/>
         <w:numPr>
           <w:ilvl w:val="0"/>
-          <w:numId w:val="12"/>
+          <w:numId w:val="27"/>
         </w:numPr>
         <w:rPr/>
       </w:pPr>
@@ -445,7 +442,7 @@
         <w:pStyle w:val="Compact"/>
         <w:numPr>
           <w:ilvl w:val="0"/>
-          <w:numId w:val="13"/>
+          <w:numId w:val="28"/>
         </w:numPr>
         <w:rPr/>
       </w:pPr>
@@ -463,7 +460,7 @@
         <w:pStyle w:val="Compact"/>
         <w:numPr>
           <w:ilvl w:val="0"/>
-          <w:numId w:val="14"/>
+          <w:numId w:val="29"/>
         </w:numPr>
         <w:rPr/>
       </w:pPr>
@@ -481,7 +478,7 @@
         <w:pStyle w:val="Compact"/>
         <w:numPr>
           <w:ilvl w:val="0"/>
-          <w:numId w:val="15"/>
+          <w:numId w:val="30"/>
         </w:numPr>
         <w:rPr/>
       </w:pPr>
@@ -517,7 +514,11 @@
         <w:br/>
         <w:t>ИНН: 434599444777</w:t>
         <w:br/>
-        <w:t>Дата: [текущая дата]</w:t>
+        <w:t xml:space="preserve">Дата: </w:t>
+      </w:r>
+      <w:r>
+        <w:rPr/>
+        <w:t>25 сентября 2025 года</w:t>
       </w:r>
     </w:p>
     <w:p>
@@ -568,15 +569,11 @@
               <wp:inline distT="0" distB="0" distL="0" distR="0">
                 <wp:extent cx="5943600" cy="19050"/>
                 <wp:effectExtent l="0" t="0" r="0" b="0"/>
-                <wp:docPr id="1" name=""/>
+                <wp:docPr id="1" name="Фигура1"/>
                 <a:graphic xmlns:a="http://schemas.openxmlformats.org/drawingml/2006/main">
                   <a:graphicData uri="http://schemas.microsoft.com/office/word/2010/wordprocessingShape">
                     <wps:wsp>
                       <wps:cNvSpPr/>
-                      <wps:nvSpPr>
-                        <wps:cNvPr id="2" name=""/>
-                        <wps:cNvSpPr/>
-                      </wps:nvSpPr>
                       <wps:spPr>
                         <a:xfrm>
                           <a:off x="0" y="0"/>
@@ -594,6 +591,12 @@
                           </a:solidFill>
                         </a:ln>
                       </wps:spPr>
+                      <wps:style>
+                        <a:lnRef idx="0"/>
+                        <a:fillRef idx="0"/>
+                        <a:effectRef idx="0"/>
+                        <a:fontRef idx="minor"/>
+                      </wps:style>
                       <wps:bodyPr/>
                     </wps:wsp>
                   </a:graphicData>
@@ -606,10 +609,10 @@
           </mc:Choice>
           <mc:Fallback>
             <w:pict>
-              <v:rect id="shape_0" fillcolor="white" stroked="t" o:allowincell="f" style="position:absolute;margin-left:0pt;margin-top:-1.55pt;width:467.95pt;height:1.45pt;mso-wrap-style:none;v-text-anchor:middle;mso-position-horizontal:center;mso-position-vertical:top">
+              <v:rect id="shape_0" ID="Фигура1" path="m0,0l-2147483645,0l-2147483645,-2147483646l0,-2147483646xe" fillcolor="white" stroked="t" o:allowincell="f" style="position:absolute;margin-left:0pt;margin-top:-1.55pt;width:467.95pt;height:1.45pt;mso-wrap-style:none;v-text-anchor:middle;mso-position-vertical:top">
                 <v:fill o:detectmouseclick="t" type="solid" color2="black"/>
                 <v:stroke color="black" joinstyle="round" endcap="flat"/>
-                <w10:wrap type="topAndBottom"/>
+                <w10:wrap type="square"/>
               </v:rect>
             </w:pict>
           </mc:Fallback>
@@ -632,7 +635,7 @@
         <w:t>ФЗ.</w:t>
       </w:r>
       <w:bookmarkEnd w:id="0"/>
-      <w:bookmarkEnd w:id="8"/>
+      <w:bookmarkEnd w:id="5"/>
     </w:p>
     <w:sectPr>
       <w:type w:val="nextPage"/>
@@ -787,8 +790,9 @@
   </w:abstractNum>
   <w:abstractNum w:abstractNumId="2">
     <w:lvl w:ilvl="0">
-      <w:numFmt w:val="bullet"/>
-      <w:lvlText w:val=""/>
+      <w:start w:val="1"/>
+      <w:numFmt w:val="decimal"/>
+      <w:lvlText w:val="%1."/>
       <w:lvlJc w:val="left"/>
       <w:pPr>
         <w:tabs>
@@ -796,14 +800,12 @@
         </w:tabs>
         <w:ind w:left="720" w:hanging="480"/>
       </w:pPr>
-      <w:rPr>
-        <w:rFonts w:ascii="Symbol" w:hAnsi="Symbol" w:cs="Symbol" w:hint="default"/>
-      </w:rPr>
+      <w:rPr/>
     </w:lvl>
     <w:lvl w:ilvl="1">
-      <w:start w:val="0"/>
-      <w:numFmt w:val="bullet"/>
-      <w:lvlText w:val=""/>
+      <w:start w:val="1"/>
+      <w:numFmt w:val="decimal"/>
+      <w:lvlText w:val="%2."/>
       <w:lvlJc w:val="left"/>
       <w:pPr>
         <w:tabs>
@@ -811,14 +813,12 @@
         </w:tabs>
         <w:ind w:left="1440" w:hanging="480"/>
       </w:pPr>
-      <w:rPr>
-        <w:rFonts w:ascii="Symbol" w:hAnsi="Symbol" w:cs="Symbol" w:hint="default"/>
-      </w:rPr>
+      <w:rPr/>
     </w:lvl>
     <w:lvl w:ilvl="2">
-      <w:start w:val="0"/>
-      <w:numFmt w:val="bullet"/>
-      <w:lvlText w:val=""/>
+      <w:start w:val="1"/>
+      <w:numFmt w:val="decimal"/>
+      <w:lvlText w:val="%3."/>
       <w:lvlJc w:val="left"/>
       <w:pPr>
         <w:tabs>
@@ -826,14 +826,12 @@
         </w:tabs>
         <w:ind w:left="2160" w:hanging="480"/>
       </w:pPr>
-      <w:rPr>
-        <w:rFonts w:ascii="Symbol" w:hAnsi="Symbol" w:cs="Symbol" w:hint="default"/>
-      </w:rPr>
+      <w:rPr/>
     </w:lvl>
     <w:lvl w:ilvl="3">
-      <w:start w:val="0"/>
-      <w:numFmt w:val="bullet"/>
-      <w:lvlText w:val=""/>
+      <w:start w:val="1"/>
+      <w:numFmt w:val="decimal"/>
+      <w:lvlText w:val="%4."/>
       <w:lvlJc w:val="left"/>
       <w:pPr>
         <w:tabs>
@@ -841,14 +839,12 @@
         </w:tabs>
         <w:ind w:left="2880" w:hanging="480"/>
       </w:pPr>
-      <w:rPr>
-        <w:rFonts w:ascii="Symbol" w:hAnsi="Symbol" w:cs="Symbol" w:hint="default"/>
-      </w:rPr>
+      <w:rPr/>
     </w:lvl>
     <w:lvl w:ilvl="4">
-      <w:start w:val="0"/>
-      <w:numFmt w:val="bullet"/>
-      <w:lvlText w:val=""/>
+      <w:start w:val="1"/>
+      <w:numFmt w:val="decimal"/>
+      <w:lvlText w:val="%5."/>
       <w:lvlJc w:val="left"/>
       <w:pPr>
         <w:tabs>
@@ -856,14 +852,12 @@
         </w:tabs>
         <w:ind w:left="3600" w:hanging="480"/>
       </w:pPr>
-      <w:rPr>
-        <w:rFonts w:ascii="Symbol" w:hAnsi="Symbol" w:cs="Symbol" w:hint="default"/>
-      </w:rPr>
+      <w:rPr/>
     </w:lvl>
     <w:lvl w:ilvl="5">
-      <w:start w:val="0"/>
-      <w:numFmt w:val="bullet"/>
-      <w:lvlText w:val=""/>
+      <w:start w:val="1"/>
+      <w:numFmt w:val="decimal"/>
+      <w:lvlText w:val="%6."/>
       <w:lvlJc w:val="left"/>
       <w:pPr>
         <w:tabs>
@@ -871,14 +865,12 @@
         </w:tabs>
         <w:ind w:left="4320" w:hanging="480"/>
       </w:pPr>
-      <w:rPr>
-        <w:rFonts w:ascii="Symbol" w:hAnsi="Symbol" w:cs="Symbol" w:hint="default"/>
-      </w:rPr>
+      <w:rPr/>
     </w:lvl>
     <w:lvl w:ilvl="6">
-      <w:start w:val="0"/>
-      <w:numFmt w:val="bullet"/>
-      <w:lvlText w:val=""/>
+      <w:start w:val="1"/>
+      <w:numFmt w:val="decimal"/>
+      <w:lvlText w:val="%7."/>
       <w:lvlJc w:val="left"/>
       <w:pPr>
         <w:tabs>
@@ -886,14 +878,12 @@
         </w:tabs>
         <w:ind w:left="5040" w:hanging="480"/>
       </w:pPr>
-      <w:rPr>
-        <w:rFonts w:ascii="Symbol" w:hAnsi="Symbol" w:cs="Symbol" w:hint="default"/>
-      </w:rPr>
+      <w:rPr/>
     </w:lvl>
     <w:lvl w:ilvl="7">
-      <w:start w:val="0"/>
-      <w:numFmt w:val="bullet"/>
-      <w:lvlText w:val=""/>
+      <w:start w:val="1"/>
+      <w:numFmt w:val="decimal"/>
+      <w:lvlText w:val="%8."/>
       <w:lvlJc w:val="left"/>
       <w:pPr>
         <w:tabs>
@@ -901,14 +891,12 @@
         </w:tabs>
         <w:ind w:left="5760" w:hanging="480"/>
       </w:pPr>
-      <w:rPr>
-        <w:rFonts w:ascii="Symbol" w:hAnsi="Symbol" w:cs="Symbol" w:hint="default"/>
-      </w:rPr>
+      <w:rPr/>
     </w:lvl>
     <w:lvl w:ilvl="8">
-      <w:start w:val="0"/>
-      <w:numFmt w:val="bullet"/>
-      <w:lvlText w:val=""/>
+      <w:start w:val="1"/>
+      <w:numFmt w:val="decimal"/>
+      <w:lvlText w:val="%9."/>
       <w:lvlJc w:val="left"/>
       <w:pPr>
         <w:tabs>
@@ -916,9 +904,7 @@
         </w:tabs>
         <w:ind w:left="6480" w:hanging="480"/>
       </w:pPr>
-      <w:rPr>
-        <w:rFonts w:ascii="Symbol" w:hAnsi="Symbol" w:cs="Symbol" w:hint="default"/>
-      </w:rPr>
+      <w:rPr/>
     </w:lvl>
   </w:abstractNum>
   <w:abstractNum w:abstractNumId="3">
@@ -1058,6 +1044,414 @@
     </w:lvl>
   </w:abstractNum>
   <w:abstractNum w:abstractNumId="4">
+    <w:lvl w:ilvl="0">
+      <w:numFmt w:val="bullet"/>
+      <w:lvlText w:val=""/>
+      <w:lvlJc w:val="left"/>
+      <w:pPr>
+        <w:tabs>
+          <w:tab w:val="num" w:pos="0"/>
+        </w:tabs>
+        <w:ind w:left="720" w:hanging="480"/>
+      </w:pPr>
+      <w:rPr>
+        <w:rFonts w:ascii="Symbol" w:hAnsi="Symbol" w:cs="Symbol" w:hint="default"/>
+      </w:rPr>
+    </w:lvl>
+    <w:lvl w:ilvl="1">
+      <w:start w:val="0"/>
+      <w:numFmt w:val="bullet"/>
+      <w:lvlText w:val=""/>
+      <w:lvlJc w:val="left"/>
+      <w:pPr>
+        <w:tabs>
+          <w:tab w:val="num" w:pos="0"/>
+        </w:tabs>
+        <w:ind w:left="1440" w:hanging="480"/>
+      </w:pPr>
+      <w:rPr>
+        <w:rFonts w:ascii="Symbol" w:hAnsi="Symbol" w:cs="Symbol" w:hint="default"/>
+      </w:rPr>
+    </w:lvl>
+    <w:lvl w:ilvl="2">
+      <w:start w:val="0"/>
+      <w:numFmt w:val="bullet"/>
+      <w:lvlText w:val=""/>
+      <w:lvlJc w:val="left"/>
+      <w:pPr>
+        <w:tabs>
+          <w:tab w:val="num" w:pos="0"/>
+        </w:tabs>
+        <w:ind w:left="2160" w:hanging="480"/>
+      </w:pPr>
+      <w:rPr>
+        <w:rFonts w:ascii="Symbol" w:hAnsi="Symbol" w:cs="Symbol" w:hint="default"/>
+      </w:rPr>
+    </w:lvl>
+    <w:lvl w:ilvl="3">
+      <w:start w:val="0"/>
+      <w:numFmt w:val="bullet"/>
+      <w:lvlText w:val=""/>
+      <w:lvlJc w:val="left"/>
+      <w:pPr>
+        <w:tabs>
+          <w:tab w:val="num" w:pos="0"/>
+        </w:tabs>
+        <w:ind w:left="2880" w:hanging="480"/>
+      </w:pPr>
+      <w:rPr>
+        <w:rFonts w:ascii="Symbol" w:hAnsi="Symbol" w:cs="Symbol" w:hint="default"/>
+      </w:rPr>
+    </w:lvl>
+    <w:lvl w:ilvl="4">
+      <w:start w:val="0"/>
+      <w:numFmt w:val="bullet"/>
+      <w:lvlText w:val=""/>
+      <w:lvlJc w:val="left"/>
+      <w:pPr>
+        <w:tabs>
+          <w:tab w:val="num" w:pos="0"/>
+        </w:tabs>
+        <w:ind w:left="3600" w:hanging="480"/>
+      </w:pPr>
+      <w:rPr>
+        <w:rFonts w:ascii="Symbol" w:hAnsi="Symbol" w:cs="Symbol" w:hint="default"/>
+      </w:rPr>
+    </w:lvl>
+    <w:lvl w:ilvl="5">
+      <w:start w:val="0"/>
+      <w:numFmt w:val="bullet"/>
+      <w:lvlText w:val=""/>
+      <w:lvlJc w:val="left"/>
+      <w:pPr>
+        <w:tabs>
+          <w:tab w:val="num" w:pos="0"/>
+        </w:tabs>
+        <w:ind w:left="4320" w:hanging="480"/>
+      </w:pPr>
+      <w:rPr>
+        <w:rFonts w:ascii="Symbol" w:hAnsi="Symbol" w:cs="Symbol" w:hint="default"/>
+      </w:rPr>
+    </w:lvl>
+    <w:lvl w:ilvl="6">
+      <w:start w:val="0"/>
+      <w:numFmt w:val="bullet"/>
+      <w:lvlText w:val=""/>
+      <w:lvlJc w:val="left"/>
+      <w:pPr>
+        <w:tabs>
+          <w:tab w:val="num" w:pos="0"/>
+        </w:tabs>
+        <w:ind w:left="5040" w:hanging="480"/>
+      </w:pPr>
+      <w:rPr>
+        <w:rFonts w:ascii="Symbol" w:hAnsi="Symbol" w:cs="Symbol" w:hint="default"/>
+      </w:rPr>
+    </w:lvl>
+    <w:lvl w:ilvl="7">
+      <w:start w:val="0"/>
+      <w:numFmt w:val="bullet"/>
+      <w:lvlText w:val=""/>
+      <w:lvlJc w:val="left"/>
+      <w:pPr>
+        <w:tabs>
+          <w:tab w:val="num" w:pos="0"/>
+        </w:tabs>
+        <w:ind w:left="5760" w:hanging="480"/>
+      </w:pPr>
+      <w:rPr>
+        <w:rFonts w:ascii="Symbol" w:hAnsi="Symbol" w:cs="Symbol" w:hint="default"/>
+      </w:rPr>
+    </w:lvl>
+    <w:lvl w:ilvl="8">
+      <w:start w:val="0"/>
+      <w:numFmt w:val="bullet"/>
+      <w:lvlText w:val=""/>
+      <w:lvlJc w:val="left"/>
+      <w:pPr>
+        <w:tabs>
+          <w:tab w:val="num" w:pos="0"/>
+        </w:tabs>
+        <w:ind w:left="6480" w:hanging="480"/>
+      </w:pPr>
+      <w:rPr>
+        <w:rFonts w:ascii="Symbol" w:hAnsi="Symbol" w:cs="Symbol" w:hint="default"/>
+      </w:rPr>
+    </w:lvl>
+  </w:abstractNum>
+  <w:abstractNum w:abstractNumId="5">
+    <w:lvl w:ilvl="0">
+      <w:numFmt w:val="bullet"/>
+      <w:lvlText w:val=""/>
+      <w:lvlJc w:val="left"/>
+      <w:pPr>
+        <w:tabs>
+          <w:tab w:val="num" w:pos="0"/>
+        </w:tabs>
+        <w:ind w:left="720" w:hanging="480"/>
+      </w:pPr>
+      <w:rPr>
+        <w:rFonts w:ascii="Symbol" w:hAnsi="Symbol" w:cs="Symbol" w:hint="default"/>
+      </w:rPr>
+    </w:lvl>
+    <w:lvl w:ilvl="1">
+      <w:start w:val="0"/>
+      <w:numFmt w:val="bullet"/>
+      <w:lvlText w:val=""/>
+      <w:lvlJc w:val="left"/>
+      <w:pPr>
+        <w:tabs>
+          <w:tab w:val="num" w:pos="0"/>
+        </w:tabs>
+        <w:ind w:left="1440" w:hanging="480"/>
+      </w:pPr>
+      <w:rPr>
+        <w:rFonts w:ascii="Symbol" w:hAnsi="Symbol" w:cs="Symbol" w:hint="default"/>
+      </w:rPr>
+    </w:lvl>
+    <w:lvl w:ilvl="2">
+      <w:start w:val="0"/>
+      <w:numFmt w:val="bullet"/>
+      <w:lvlText w:val=""/>
+      <w:lvlJc w:val="left"/>
+      <w:pPr>
+        <w:tabs>
+          <w:tab w:val="num" w:pos="0"/>
+        </w:tabs>
+        <w:ind w:left="2160" w:hanging="480"/>
+      </w:pPr>
+      <w:rPr>
+        <w:rFonts w:ascii="Symbol" w:hAnsi="Symbol" w:cs="Symbol" w:hint="default"/>
+      </w:rPr>
+    </w:lvl>
+    <w:lvl w:ilvl="3">
+      <w:start w:val="0"/>
+      <w:numFmt w:val="bullet"/>
+      <w:lvlText w:val=""/>
+      <w:lvlJc w:val="left"/>
+      <w:pPr>
+        <w:tabs>
+          <w:tab w:val="num" w:pos="0"/>
+        </w:tabs>
+        <w:ind w:left="2880" w:hanging="480"/>
+      </w:pPr>
+      <w:rPr>
+        <w:rFonts w:ascii="Symbol" w:hAnsi="Symbol" w:cs="Symbol" w:hint="default"/>
+      </w:rPr>
+    </w:lvl>
+    <w:lvl w:ilvl="4">
+      <w:start w:val="0"/>
+      <w:numFmt w:val="bullet"/>
+      <w:lvlText w:val=""/>
+      <w:lvlJc w:val="left"/>
+      <w:pPr>
+        <w:tabs>
+          <w:tab w:val="num" w:pos="0"/>
+        </w:tabs>
+        <w:ind w:left="3600" w:hanging="480"/>
+      </w:pPr>
+      <w:rPr>
+        <w:rFonts w:ascii="Symbol" w:hAnsi="Symbol" w:cs="Symbol" w:hint="default"/>
+      </w:rPr>
+    </w:lvl>
+    <w:lvl w:ilvl="5">
+      <w:start w:val="0"/>
+      <w:numFmt w:val="bullet"/>
+      <w:lvlText w:val=""/>
+      <w:lvlJc w:val="left"/>
+      <w:pPr>
+        <w:tabs>
+          <w:tab w:val="num" w:pos="0"/>
+        </w:tabs>
+        <w:ind w:left="4320" w:hanging="480"/>
+      </w:pPr>
+      <w:rPr>
+        <w:rFonts w:ascii="Symbol" w:hAnsi="Symbol" w:cs="Symbol" w:hint="default"/>
+      </w:rPr>
+    </w:lvl>
+    <w:lvl w:ilvl="6">
+      <w:start w:val="0"/>
+      <w:numFmt w:val="bullet"/>
+      <w:lvlText w:val=""/>
+      <w:lvlJc w:val="left"/>
+      <w:pPr>
+        <w:tabs>
+          <w:tab w:val="num" w:pos="0"/>
+        </w:tabs>
+        <w:ind w:left="5040" w:hanging="480"/>
+      </w:pPr>
+      <w:rPr>
+        <w:rFonts w:ascii="Symbol" w:hAnsi="Symbol" w:cs="Symbol" w:hint="default"/>
+      </w:rPr>
+    </w:lvl>
+    <w:lvl w:ilvl="7">
+      <w:start w:val="0"/>
+      <w:numFmt w:val="bullet"/>
+      <w:lvlText w:val=""/>
+      <w:lvlJc w:val="left"/>
+      <w:pPr>
+        <w:tabs>
+          <w:tab w:val="num" w:pos="0"/>
+        </w:tabs>
+        <w:ind w:left="5760" w:hanging="480"/>
+      </w:pPr>
+      <w:rPr>
+        <w:rFonts w:ascii="Symbol" w:hAnsi="Symbol" w:cs="Symbol" w:hint="default"/>
+      </w:rPr>
+    </w:lvl>
+    <w:lvl w:ilvl="8">
+      <w:start w:val="0"/>
+      <w:numFmt w:val="bullet"/>
+      <w:lvlText w:val=""/>
+      <w:lvlJc w:val="left"/>
+      <w:pPr>
+        <w:tabs>
+          <w:tab w:val="num" w:pos="0"/>
+        </w:tabs>
+        <w:ind w:left="6480" w:hanging="480"/>
+      </w:pPr>
+      <w:rPr>
+        <w:rFonts w:ascii="Symbol" w:hAnsi="Symbol" w:cs="Symbol" w:hint="default"/>
+      </w:rPr>
+    </w:lvl>
+  </w:abstractNum>
+  <w:abstractNum w:abstractNumId="6">
+    <w:lvl w:ilvl="0">
+      <w:numFmt w:val="bullet"/>
+      <w:lvlText w:val=""/>
+      <w:lvlJc w:val="left"/>
+      <w:pPr>
+        <w:tabs>
+          <w:tab w:val="num" w:pos="0"/>
+        </w:tabs>
+        <w:ind w:left="720" w:hanging="480"/>
+      </w:pPr>
+      <w:rPr>
+        <w:rFonts w:ascii="Symbol" w:hAnsi="Symbol" w:cs="Symbol" w:hint="default"/>
+      </w:rPr>
+    </w:lvl>
+    <w:lvl w:ilvl="1">
+      <w:start w:val="0"/>
+      <w:numFmt w:val="bullet"/>
+      <w:lvlText w:val=""/>
+      <w:lvlJc w:val="left"/>
+      <w:pPr>
+        <w:tabs>
+          <w:tab w:val="num" w:pos="0"/>
+        </w:tabs>
+        <w:ind w:left="1440" w:hanging="480"/>
+      </w:pPr>
+      <w:rPr>
+        <w:rFonts w:ascii="Symbol" w:hAnsi="Symbol" w:cs="Symbol" w:hint="default"/>
+      </w:rPr>
+    </w:lvl>
+    <w:lvl w:ilvl="2">
+      <w:start w:val="0"/>
+      <w:numFmt w:val="bullet"/>
+      <w:lvlText w:val=""/>
+      <w:lvlJc w:val="left"/>
+      <w:pPr>
+        <w:tabs>
+          <w:tab w:val="num" w:pos="0"/>
+        </w:tabs>
+        <w:ind w:left="2160" w:hanging="480"/>
+      </w:pPr>
+      <w:rPr>
+        <w:rFonts w:ascii="Symbol" w:hAnsi="Symbol" w:cs="Symbol" w:hint="default"/>
+      </w:rPr>
+    </w:lvl>
+    <w:lvl w:ilvl="3">
+      <w:start w:val="0"/>
+      <w:numFmt w:val="bullet"/>
+      <w:lvlText w:val=""/>
+      <w:lvlJc w:val="left"/>
+      <w:pPr>
+        <w:tabs>
+          <w:tab w:val="num" w:pos="0"/>
+        </w:tabs>
+        <w:ind w:left="2880" w:hanging="480"/>
+      </w:pPr>
+      <w:rPr>
+        <w:rFonts w:ascii="Symbol" w:hAnsi="Symbol" w:cs="Symbol" w:hint="default"/>
+      </w:rPr>
+    </w:lvl>
+    <w:lvl w:ilvl="4">
+      <w:start w:val="0"/>
+      <w:numFmt w:val="bullet"/>
+      <w:lvlText w:val=""/>
+      <w:lvlJc w:val="left"/>
+      <w:pPr>
+        <w:tabs>
+          <w:tab w:val="num" w:pos="0"/>
+        </w:tabs>
+        <w:ind w:left="3600" w:hanging="480"/>
+      </w:pPr>
+      <w:rPr>
+        <w:rFonts w:ascii="Symbol" w:hAnsi="Symbol" w:cs="Symbol" w:hint="default"/>
+      </w:rPr>
+    </w:lvl>
+    <w:lvl w:ilvl="5">
+      <w:start w:val="0"/>
+      <w:numFmt w:val="bullet"/>
+      <w:lvlText w:val=""/>
+      <w:lvlJc w:val="left"/>
+      <w:pPr>
+        <w:tabs>
+          <w:tab w:val="num" w:pos="0"/>
+        </w:tabs>
+        <w:ind w:left="4320" w:hanging="480"/>
+      </w:pPr>
+      <w:rPr>
+        <w:rFonts w:ascii="Symbol" w:hAnsi="Symbol" w:cs="Symbol" w:hint="default"/>
+      </w:rPr>
+    </w:lvl>
+    <w:lvl w:ilvl="6">
+      <w:start w:val="0"/>
+      <w:numFmt w:val="bullet"/>
+      <w:lvlText w:val=""/>
+      <w:lvlJc w:val="left"/>
+      <w:pPr>
+        <w:tabs>
+          <w:tab w:val="num" w:pos="0"/>
+        </w:tabs>
+        <w:ind w:left="5040" w:hanging="480"/>
+      </w:pPr>
+      <w:rPr>
+        <w:rFonts w:ascii="Symbol" w:hAnsi="Symbol" w:cs="Symbol" w:hint="default"/>
+      </w:rPr>
+    </w:lvl>
+    <w:lvl w:ilvl="7">
+      <w:start w:val="0"/>
+      <w:numFmt w:val="bullet"/>
+      <w:lvlText w:val=""/>
+      <w:lvlJc w:val="left"/>
+      <w:pPr>
+        <w:tabs>
+          <w:tab w:val="num" w:pos="0"/>
+        </w:tabs>
+        <w:ind w:left="5760" w:hanging="480"/>
+      </w:pPr>
+      <w:rPr>
+        <w:rFonts w:ascii="Symbol" w:hAnsi="Symbol" w:cs="Symbol" w:hint="default"/>
+      </w:rPr>
+    </w:lvl>
+    <w:lvl w:ilvl="8">
+      <w:start w:val="0"/>
+      <w:numFmt w:val="bullet"/>
+      <w:lvlText w:val=""/>
+      <w:lvlJc w:val="left"/>
+      <w:pPr>
+        <w:tabs>
+          <w:tab w:val="num" w:pos="0"/>
+        </w:tabs>
+        <w:ind w:left="6480" w:hanging="480"/>
+      </w:pPr>
+      <w:rPr>
+        <w:rFonts w:ascii="Symbol" w:hAnsi="Symbol" w:cs="Symbol" w:hint="default"/>
+      </w:rPr>
+    </w:lvl>
+  </w:abstractNum>
+  <w:abstractNum w:abstractNumId="7">
     <w:lvl w:ilvl="0">
       <w:start w:val="1"/>
       <w:numFmt w:val="decimal"/>
@@ -1176,7 +1570,7 @@
       <w:rPr/>
     </w:lvl>
   </w:abstractNum>
-  <w:abstractNum w:abstractNumId="5">
+  <w:abstractNum w:abstractNumId="8">
     <w:lvl w:ilvl="0">
       <w:numFmt w:val="bullet"/>
       <w:lvlText w:val=""/>
@@ -1312,7 +1706,415 @@
       </w:rPr>
     </w:lvl>
   </w:abstractNum>
-  <w:abstractNum w:abstractNumId="6">
+  <w:abstractNum w:abstractNumId="9">
+    <w:lvl w:ilvl="0">
+      <w:numFmt w:val="bullet"/>
+      <w:lvlText w:val=""/>
+      <w:lvlJc w:val="left"/>
+      <w:pPr>
+        <w:tabs>
+          <w:tab w:val="num" w:pos="0"/>
+        </w:tabs>
+        <w:ind w:left="720" w:hanging="480"/>
+      </w:pPr>
+      <w:rPr>
+        <w:rFonts w:ascii="Symbol" w:hAnsi="Symbol" w:cs="Symbol" w:hint="default"/>
+      </w:rPr>
+    </w:lvl>
+    <w:lvl w:ilvl="1">
+      <w:start w:val="0"/>
+      <w:numFmt w:val="bullet"/>
+      <w:lvlText w:val=""/>
+      <w:lvlJc w:val="left"/>
+      <w:pPr>
+        <w:tabs>
+          <w:tab w:val="num" w:pos="0"/>
+        </w:tabs>
+        <w:ind w:left="1440" w:hanging="480"/>
+      </w:pPr>
+      <w:rPr>
+        <w:rFonts w:ascii="Symbol" w:hAnsi="Symbol" w:cs="Symbol" w:hint="default"/>
+      </w:rPr>
+    </w:lvl>
+    <w:lvl w:ilvl="2">
+      <w:start w:val="0"/>
+      <w:numFmt w:val="bullet"/>
+      <w:lvlText w:val=""/>
+      <w:lvlJc w:val="left"/>
+      <w:pPr>
+        <w:tabs>
+          <w:tab w:val="num" w:pos="0"/>
+        </w:tabs>
+        <w:ind w:left="2160" w:hanging="480"/>
+      </w:pPr>
+      <w:rPr>
+        <w:rFonts w:ascii="Symbol" w:hAnsi="Symbol" w:cs="Symbol" w:hint="default"/>
+      </w:rPr>
+    </w:lvl>
+    <w:lvl w:ilvl="3">
+      <w:start w:val="0"/>
+      <w:numFmt w:val="bullet"/>
+      <w:lvlText w:val=""/>
+      <w:lvlJc w:val="left"/>
+      <w:pPr>
+        <w:tabs>
+          <w:tab w:val="num" w:pos="0"/>
+        </w:tabs>
+        <w:ind w:left="2880" w:hanging="480"/>
+      </w:pPr>
+      <w:rPr>
+        <w:rFonts w:ascii="Symbol" w:hAnsi="Symbol" w:cs="Symbol" w:hint="default"/>
+      </w:rPr>
+    </w:lvl>
+    <w:lvl w:ilvl="4">
+      <w:start w:val="0"/>
+      <w:numFmt w:val="bullet"/>
+      <w:lvlText w:val=""/>
+      <w:lvlJc w:val="left"/>
+      <w:pPr>
+        <w:tabs>
+          <w:tab w:val="num" w:pos="0"/>
+        </w:tabs>
+        <w:ind w:left="3600" w:hanging="480"/>
+      </w:pPr>
+      <w:rPr>
+        <w:rFonts w:ascii="Symbol" w:hAnsi="Symbol" w:cs="Symbol" w:hint="default"/>
+      </w:rPr>
+    </w:lvl>
+    <w:lvl w:ilvl="5">
+      <w:start w:val="0"/>
+      <w:numFmt w:val="bullet"/>
+      <w:lvlText w:val=""/>
+      <w:lvlJc w:val="left"/>
+      <w:pPr>
+        <w:tabs>
+          <w:tab w:val="num" w:pos="0"/>
+        </w:tabs>
+        <w:ind w:left="4320" w:hanging="480"/>
+      </w:pPr>
+      <w:rPr>
+        <w:rFonts w:ascii="Symbol" w:hAnsi="Symbol" w:cs="Symbol" w:hint="default"/>
+      </w:rPr>
+    </w:lvl>
+    <w:lvl w:ilvl="6">
+      <w:start w:val="0"/>
+      <w:numFmt w:val="bullet"/>
+      <w:lvlText w:val=""/>
+      <w:lvlJc w:val="left"/>
+      <w:pPr>
+        <w:tabs>
+          <w:tab w:val="num" w:pos="0"/>
+        </w:tabs>
+        <w:ind w:left="5040" w:hanging="480"/>
+      </w:pPr>
+      <w:rPr>
+        <w:rFonts w:ascii="Symbol" w:hAnsi="Symbol" w:cs="Symbol" w:hint="default"/>
+      </w:rPr>
+    </w:lvl>
+    <w:lvl w:ilvl="7">
+      <w:start w:val="0"/>
+      <w:numFmt w:val="bullet"/>
+      <w:lvlText w:val=""/>
+      <w:lvlJc w:val="left"/>
+      <w:pPr>
+        <w:tabs>
+          <w:tab w:val="num" w:pos="0"/>
+        </w:tabs>
+        <w:ind w:left="5760" w:hanging="480"/>
+      </w:pPr>
+      <w:rPr>
+        <w:rFonts w:ascii="Symbol" w:hAnsi="Symbol" w:cs="Symbol" w:hint="default"/>
+      </w:rPr>
+    </w:lvl>
+    <w:lvl w:ilvl="8">
+      <w:start w:val="0"/>
+      <w:numFmt w:val="bullet"/>
+      <w:lvlText w:val=""/>
+      <w:lvlJc w:val="left"/>
+      <w:pPr>
+        <w:tabs>
+          <w:tab w:val="num" w:pos="0"/>
+        </w:tabs>
+        <w:ind w:left="6480" w:hanging="480"/>
+      </w:pPr>
+      <w:rPr>
+        <w:rFonts w:ascii="Symbol" w:hAnsi="Symbol" w:cs="Symbol" w:hint="default"/>
+      </w:rPr>
+    </w:lvl>
+  </w:abstractNum>
+  <w:abstractNum w:abstractNumId="10">
+    <w:lvl w:ilvl="0">
+      <w:numFmt w:val="bullet"/>
+      <w:lvlText w:val=""/>
+      <w:lvlJc w:val="left"/>
+      <w:pPr>
+        <w:tabs>
+          <w:tab w:val="num" w:pos="0"/>
+        </w:tabs>
+        <w:ind w:left="720" w:hanging="480"/>
+      </w:pPr>
+      <w:rPr>
+        <w:rFonts w:ascii="Symbol" w:hAnsi="Symbol" w:cs="Symbol" w:hint="default"/>
+      </w:rPr>
+    </w:lvl>
+    <w:lvl w:ilvl="1">
+      <w:start w:val="0"/>
+      <w:numFmt w:val="bullet"/>
+      <w:lvlText w:val=""/>
+      <w:lvlJc w:val="left"/>
+      <w:pPr>
+        <w:tabs>
+          <w:tab w:val="num" w:pos="0"/>
+        </w:tabs>
+        <w:ind w:left="1440" w:hanging="480"/>
+      </w:pPr>
+      <w:rPr>
+        <w:rFonts w:ascii="Symbol" w:hAnsi="Symbol" w:cs="Symbol" w:hint="default"/>
+      </w:rPr>
+    </w:lvl>
+    <w:lvl w:ilvl="2">
+      <w:start w:val="0"/>
+      <w:numFmt w:val="bullet"/>
+      <w:lvlText w:val=""/>
+      <w:lvlJc w:val="left"/>
+      <w:pPr>
+        <w:tabs>
+          <w:tab w:val="num" w:pos="0"/>
+        </w:tabs>
+        <w:ind w:left="2160" w:hanging="480"/>
+      </w:pPr>
+      <w:rPr>
+        <w:rFonts w:ascii="Symbol" w:hAnsi="Symbol" w:cs="Symbol" w:hint="default"/>
+      </w:rPr>
+    </w:lvl>
+    <w:lvl w:ilvl="3">
+      <w:start w:val="0"/>
+      <w:numFmt w:val="bullet"/>
+      <w:lvlText w:val=""/>
+      <w:lvlJc w:val="left"/>
+      <w:pPr>
+        <w:tabs>
+          <w:tab w:val="num" w:pos="0"/>
+        </w:tabs>
+        <w:ind w:left="2880" w:hanging="480"/>
+      </w:pPr>
+      <w:rPr>
+        <w:rFonts w:ascii="Symbol" w:hAnsi="Symbol" w:cs="Symbol" w:hint="default"/>
+      </w:rPr>
+    </w:lvl>
+    <w:lvl w:ilvl="4">
+      <w:start w:val="0"/>
+      <w:numFmt w:val="bullet"/>
+      <w:lvlText w:val=""/>
+      <w:lvlJc w:val="left"/>
+      <w:pPr>
+        <w:tabs>
+          <w:tab w:val="num" w:pos="0"/>
+        </w:tabs>
+        <w:ind w:left="3600" w:hanging="480"/>
+      </w:pPr>
+      <w:rPr>
+        <w:rFonts w:ascii="Symbol" w:hAnsi="Symbol" w:cs="Symbol" w:hint="default"/>
+      </w:rPr>
+    </w:lvl>
+    <w:lvl w:ilvl="5">
+      <w:start w:val="0"/>
+      <w:numFmt w:val="bullet"/>
+      <w:lvlText w:val=""/>
+      <w:lvlJc w:val="left"/>
+      <w:pPr>
+        <w:tabs>
+          <w:tab w:val="num" w:pos="0"/>
+        </w:tabs>
+        <w:ind w:left="4320" w:hanging="480"/>
+      </w:pPr>
+      <w:rPr>
+        <w:rFonts w:ascii="Symbol" w:hAnsi="Symbol" w:cs="Symbol" w:hint="default"/>
+      </w:rPr>
+    </w:lvl>
+    <w:lvl w:ilvl="6">
+      <w:start w:val="0"/>
+      <w:numFmt w:val="bullet"/>
+      <w:lvlText w:val=""/>
+      <w:lvlJc w:val="left"/>
+      <w:pPr>
+        <w:tabs>
+          <w:tab w:val="num" w:pos="0"/>
+        </w:tabs>
+        <w:ind w:left="5040" w:hanging="480"/>
+      </w:pPr>
+      <w:rPr>
+        <w:rFonts w:ascii="Symbol" w:hAnsi="Symbol" w:cs="Symbol" w:hint="default"/>
+      </w:rPr>
+    </w:lvl>
+    <w:lvl w:ilvl="7">
+      <w:start w:val="0"/>
+      <w:numFmt w:val="bullet"/>
+      <w:lvlText w:val=""/>
+      <w:lvlJc w:val="left"/>
+      <w:pPr>
+        <w:tabs>
+          <w:tab w:val="num" w:pos="0"/>
+        </w:tabs>
+        <w:ind w:left="5760" w:hanging="480"/>
+      </w:pPr>
+      <w:rPr>
+        <w:rFonts w:ascii="Symbol" w:hAnsi="Symbol" w:cs="Symbol" w:hint="default"/>
+      </w:rPr>
+    </w:lvl>
+    <w:lvl w:ilvl="8">
+      <w:start w:val="0"/>
+      <w:numFmt w:val="bullet"/>
+      <w:lvlText w:val=""/>
+      <w:lvlJc w:val="left"/>
+      <w:pPr>
+        <w:tabs>
+          <w:tab w:val="num" w:pos="0"/>
+        </w:tabs>
+        <w:ind w:left="6480" w:hanging="480"/>
+      </w:pPr>
+      <w:rPr>
+        <w:rFonts w:ascii="Symbol" w:hAnsi="Symbol" w:cs="Symbol" w:hint="default"/>
+      </w:rPr>
+    </w:lvl>
+  </w:abstractNum>
+  <w:abstractNum w:abstractNumId="11">
+    <w:lvl w:ilvl="0">
+      <w:numFmt w:val="bullet"/>
+      <w:lvlText w:val=""/>
+      <w:lvlJc w:val="left"/>
+      <w:pPr>
+        <w:tabs>
+          <w:tab w:val="num" w:pos="0"/>
+        </w:tabs>
+        <w:ind w:left="720" w:hanging="480"/>
+      </w:pPr>
+      <w:rPr>
+        <w:rFonts w:ascii="Symbol" w:hAnsi="Symbol" w:cs="Symbol" w:hint="default"/>
+      </w:rPr>
+    </w:lvl>
+    <w:lvl w:ilvl="1">
+      <w:start w:val="0"/>
+      <w:numFmt w:val="bullet"/>
+      <w:lvlText w:val=""/>
+      <w:lvlJc w:val="left"/>
+      <w:pPr>
+        <w:tabs>
+          <w:tab w:val="num" w:pos="0"/>
+        </w:tabs>
+        <w:ind w:left="1440" w:hanging="480"/>
+      </w:pPr>
+      <w:rPr>
+        <w:rFonts w:ascii="Symbol" w:hAnsi="Symbol" w:cs="Symbol" w:hint="default"/>
+      </w:rPr>
+    </w:lvl>
+    <w:lvl w:ilvl="2">
+      <w:start w:val="0"/>
+      <w:numFmt w:val="bullet"/>
+      <w:lvlText w:val=""/>
+      <w:lvlJc w:val="left"/>
+      <w:pPr>
+        <w:tabs>
+          <w:tab w:val="num" w:pos="0"/>
+        </w:tabs>
+        <w:ind w:left="2160" w:hanging="480"/>
+      </w:pPr>
+      <w:rPr>
+        <w:rFonts w:ascii="Symbol" w:hAnsi="Symbol" w:cs="Symbol" w:hint="default"/>
+      </w:rPr>
+    </w:lvl>
+    <w:lvl w:ilvl="3">
+      <w:start w:val="0"/>
+      <w:numFmt w:val="bullet"/>
+      <w:lvlText w:val=""/>
+      <w:lvlJc w:val="left"/>
+      <w:pPr>
+        <w:tabs>
+          <w:tab w:val="num" w:pos="0"/>
+        </w:tabs>
+        <w:ind w:left="2880" w:hanging="480"/>
+      </w:pPr>
+      <w:rPr>
+        <w:rFonts w:ascii="Symbol" w:hAnsi="Symbol" w:cs="Symbol" w:hint="default"/>
+      </w:rPr>
+    </w:lvl>
+    <w:lvl w:ilvl="4">
+      <w:start w:val="0"/>
+      <w:numFmt w:val="bullet"/>
+      <w:lvlText w:val=""/>
+      <w:lvlJc w:val="left"/>
+      <w:pPr>
+        <w:tabs>
+          <w:tab w:val="num" w:pos="0"/>
+        </w:tabs>
+        <w:ind w:left="3600" w:hanging="480"/>
+      </w:pPr>
+      <w:rPr>
+        <w:rFonts w:ascii="Symbol" w:hAnsi="Symbol" w:cs="Symbol" w:hint="default"/>
+      </w:rPr>
+    </w:lvl>
+    <w:lvl w:ilvl="5">
+      <w:start w:val="0"/>
+      <w:numFmt w:val="bullet"/>
+      <w:lvlText w:val=""/>
+      <w:lvlJc w:val="left"/>
+      <w:pPr>
+        <w:tabs>
+          <w:tab w:val="num" w:pos="0"/>
+        </w:tabs>
+        <w:ind w:left="4320" w:hanging="480"/>
+      </w:pPr>
+      <w:rPr>
+        <w:rFonts w:ascii="Symbol" w:hAnsi="Symbol" w:cs="Symbol" w:hint="default"/>
+      </w:rPr>
+    </w:lvl>
+    <w:lvl w:ilvl="6">
+      <w:start w:val="0"/>
+      <w:numFmt w:val="bullet"/>
+      <w:lvlText w:val=""/>
+      <w:lvlJc w:val="left"/>
+      <w:pPr>
+        <w:tabs>
+          <w:tab w:val="num" w:pos="0"/>
+        </w:tabs>
+        <w:ind w:left="5040" w:hanging="480"/>
+      </w:pPr>
+      <w:rPr>
+        <w:rFonts w:ascii="Symbol" w:hAnsi="Symbol" w:cs="Symbol" w:hint="default"/>
+      </w:rPr>
+    </w:lvl>
+    <w:lvl w:ilvl="7">
+      <w:start w:val="0"/>
+      <w:numFmt w:val="bullet"/>
+      <w:lvlText w:val=""/>
+      <w:lvlJc w:val="left"/>
+      <w:pPr>
+        <w:tabs>
+          <w:tab w:val="num" w:pos="0"/>
+        </w:tabs>
+        <w:ind w:left="5760" w:hanging="480"/>
+      </w:pPr>
+      <w:rPr>
+        <w:rFonts w:ascii="Symbol" w:hAnsi="Symbol" w:cs="Symbol" w:hint="default"/>
+      </w:rPr>
+    </w:lvl>
+    <w:lvl w:ilvl="8">
+      <w:start w:val="0"/>
+      <w:numFmt w:val="bullet"/>
+      <w:lvlText w:val=""/>
+      <w:lvlJc w:val="left"/>
+      <w:pPr>
+        <w:tabs>
+          <w:tab w:val="num" w:pos="0"/>
+        </w:tabs>
+        <w:ind w:left="6480" w:hanging="480"/>
+      </w:pPr>
+      <w:rPr>
+        <w:rFonts w:ascii="Symbol" w:hAnsi="Symbol" w:cs="Symbol" w:hint="default"/>
+      </w:rPr>
+    </w:lvl>
+  </w:abstractNum>
+  <w:abstractNum w:abstractNumId="12">
     <w:lvl w:ilvl="0">
       <w:start w:val="1"/>
       <w:numFmt w:val="none"/>
@@ -1450,25 +2252,22 @@
     <w:abstractNumId w:val="6"/>
   </w:num>
   <w:num w:numId="7">
-    <w:abstractNumId w:val="1"/>
+    <w:abstractNumId w:val="7"/>
   </w:num>
   <w:num w:numId="8">
-    <w:abstractNumId w:val="1"/>
+    <w:abstractNumId w:val="8"/>
   </w:num>
   <w:num w:numId="9">
-    <w:abstractNumId w:val="1"/>
+    <w:abstractNumId w:val="9"/>
   </w:num>
   <w:num w:numId="10">
-    <w:abstractNumId w:val="1"/>
+    <w:abstractNumId w:val="10"/>
   </w:num>
   <w:num w:numId="11">
-    <w:abstractNumId w:val="4"/>
-    <w:lvlOverride w:ilvl="0">
-      <w:startOverride w:val="1"/>
-    </w:lvlOverride>
+    <w:abstractNumId w:val="11"/>
   </w:num>
   <w:num w:numId="12">
-    <w:abstractNumId w:val="1"/>
+    <w:abstractNumId w:val="12"/>
   </w:num>
   <w:num w:numId="13">
     <w:abstractNumId w:val="1"/>
@@ -1479,6 +2278,54 @@
   <w:num w:numId="15">
     <w:abstractNumId w:val="1"/>
   </w:num>
+  <w:num w:numId="16">
+    <w:abstractNumId w:val="1"/>
+  </w:num>
+  <w:num w:numId="17">
+    <w:abstractNumId w:val="7"/>
+    <w:lvlOverride w:ilvl="0">
+      <w:startOverride w:val="1"/>
+    </w:lvlOverride>
+  </w:num>
+  <w:num w:numId="18">
+    <w:abstractNumId w:val="7"/>
+  </w:num>
+  <w:num w:numId="19">
+    <w:abstractNumId w:val="7"/>
+  </w:num>
+  <w:num w:numId="20">
+    <w:abstractNumId w:val="7"/>
+  </w:num>
+  <w:num w:numId="21">
+    <w:abstractNumId w:val="7"/>
+  </w:num>
+  <w:num w:numId="22">
+    <w:abstractNumId w:val="7"/>
+  </w:num>
+  <w:num w:numId="23">
+    <w:abstractNumId w:val="7"/>
+  </w:num>
+  <w:num w:numId="24">
+    <w:abstractNumId w:val="7"/>
+  </w:num>
+  <w:num w:numId="25">
+    <w:abstractNumId w:val="7"/>
+  </w:num>
+  <w:num w:numId="26">
+    <w:abstractNumId w:val="7"/>
+  </w:num>
+  <w:num w:numId="27">
+    <w:abstractNumId w:val="1"/>
+  </w:num>
+  <w:num w:numId="28">
+    <w:abstractNumId w:val="1"/>
+  </w:num>
+  <w:num w:numId="29">
+    <w:abstractNumId w:val="1"/>
+  </w:num>
+  <w:num w:numId="30">
+    <w:abstractNumId w:val="1"/>
+  </w:num>
 </w:numbering>
 </file>
 
@@ -1505,6 +2352,7 @@
     <w:qFormat/>
     <w:pPr>
       <w:widowControl/>
+      <w:suppressAutoHyphens w:val="true"/>
       <w:bidi w:val="0"/>
       <w:spacing w:before="0" w:after="200"/>
       <w:jc w:val="left"/>
@@ -1736,7 +2584,6 @@
   </w:style>
   <w:style w:type="character" w:styleId="Style5">
     <w:name w:val="Символ сноски"/>
-    <w:basedOn w:val="BodyTextChar"/>
     <w:qFormat/>
     <w:rPr>
       <w:vertAlign w:val="superscript"/>
@@ -2129,6 +2976,7 @@
       <w:keepNext w:val="true"/>
       <w:keepLines/>
       <w:widowControl/>
+      <w:suppressAutoHyphens w:val="true"/>
       <w:bidi w:val="0"/>
       <w:spacing w:before="0" w:after="200"/>
       <w:jc w:val="center"/>
@@ -2150,6 +2998,7 @@
       <w:keepNext w:val="true"/>
       <w:keepLines/>
       <w:widowControl/>
+      <w:suppressAutoHyphens w:val="true"/>
       <w:bidi w:val="0"/>
       <w:spacing w:before="0" w:after="200"/>
       <w:jc w:val="center"/>

</xml_diff>